<commit_message>
done with a bunch, still have hw5 to do today.
</commit_message>
<xml_diff>
--- a/hw/hw4/hw4.docx
+++ b/hw/hw4/hw4.docx
@@ -37,8 +37,1004 @@
           <w:szCs w:val="18"/>
         </w:rPr>
       </w:pPr>
+      <w:r>
+        <w:rPr>
+          <w:rFonts w:ascii="Fira Code Retina" w:hAnsi="Fira Code Retina"/>
+          <w:sz w:val="18"/>
+          <w:szCs w:val="18"/>
+        </w:rPr>
+        <w:t>O</w:t>
+      </w:r>
+      <w:r>
+        <w:rPr>
+          <w:rFonts w:ascii="Fira Code Retina" w:hAnsi="Fira Code Retina"/>
+          <w:sz w:val="18"/>
+          <w:szCs w:val="18"/>
+        </w:rPr>
+        <w:t>ptimal alignment is:</w:t>
+      </w:r>
+    </w:p>
+    <w:p>
+      <w:pPr>
+        <w:pStyle w:val="ListParagraph"/>
+        <w:rPr>
+          <w:rFonts w:ascii="Fira Code Retina" w:hAnsi="Fira Code Retina"/>
+          <w:sz w:val="18"/>
+          <w:szCs w:val="18"/>
+        </w:rPr>
+      </w:pPr>
+      <w:r>
+        <w:rPr>
+          <w:rFonts w:ascii="Fira Code Retina" w:hAnsi="Fira Code Retina"/>
+          <w:sz w:val="18"/>
+          <w:szCs w:val="18"/>
+        </w:rPr>
+        <w:t>ACTACA-</w:t>
+      </w:r>
+    </w:p>
+    <w:p>
+      <w:pPr>
+        <w:pStyle w:val="ListParagraph"/>
+        <w:rPr>
+          <w:rFonts w:ascii="Fira Code Retina" w:hAnsi="Fira Code Retina"/>
+          <w:sz w:val="18"/>
+          <w:szCs w:val="18"/>
+        </w:rPr>
+      </w:pPr>
+      <w:r>
+        <w:rPr>
+          <w:rFonts w:ascii="Fira Code Retina" w:hAnsi="Fira Code Retina"/>
+          <w:sz w:val="18"/>
+          <w:szCs w:val="18"/>
+        </w:rPr>
+        <w:t>---ACAA</w:t>
+      </w:r>
+    </w:p>
+    <w:p>
+      <w:pPr>
+        <w:pStyle w:val="ListParagraph"/>
+        <w:rPr>
+          <w:rFonts w:ascii="Fira Code Retina" w:hAnsi="Fira Code Retina"/>
+          <w:sz w:val="18"/>
+          <w:szCs w:val="18"/>
+        </w:rPr>
+      </w:pPr>
+      <w:r>
+        <w:rPr>
+          <w:rFonts w:ascii="Fira Code Retina" w:hAnsi="Fira Code Retina"/>
+          <w:noProof/>
+          <w:sz w:val="18"/>
+          <w:szCs w:val="18"/>
+        </w:rPr>
+        <w:drawing>
+          <wp:anchor distT="0" distB="0" distL="114300" distR="114300" simplePos="0" relativeHeight="251658240" behindDoc="1" locked="0" layoutInCell="1" allowOverlap="1">
+            <wp:simplePos x="0" y="0"/>
+            <wp:positionH relativeFrom="column">
+              <wp:posOffset>457200</wp:posOffset>
+            </wp:positionH>
+            <wp:positionV relativeFrom="paragraph">
+              <wp:posOffset>145415</wp:posOffset>
+            </wp:positionV>
+            <wp:extent cx="5086350" cy="3667125"/>
+            <wp:effectExtent l="0" t="0" r="0" b="9525"/>
+            <wp:wrapTopAndBottom/>
+            <wp:docPr id="1" name="Picture 1"/>
+            <wp:cNvGraphicFramePr>
+              <a:graphicFrameLocks xmlns:a="http://schemas.openxmlformats.org/drawingml/2006/main" noChangeAspect="1"/>
+            </wp:cNvGraphicFramePr>
+            <a:graphic xmlns:a="http://schemas.openxmlformats.org/drawingml/2006/main">
+              <a:graphicData uri="http://schemas.openxmlformats.org/drawingml/2006/picture">
+                <pic:pic xmlns:pic="http://schemas.openxmlformats.org/drawingml/2006/picture">
+                  <pic:nvPicPr>
+                    <pic:cNvPr id="1" name="Untitled Diagram.png"/>
+                    <pic:cNvPicPr/>
+                  </pic:nvPicPr>
+                  <pic:blipFill>
+                    <a:blip r:embed="rId5">
+                      <a:extLst>
+                        <a:ext uri="{28A0092B-C50C-407E-A947-70E740481C1C}">
+                          <a14:useLocalDpi xmlns:a14="http://schemas.microsoft.com/office/drawing/2010/main" val="0"/>
+                        </a:ext>
+                      </a:extLst>
+                    </a:blip>
+                    <a:stretch>
+                      <a:fillRect/>
+                    </a:stretch>
+                  </pic:blipFill>
+                  <pic:spPr>
+                    <a:xfrm>
+                      <a:off x="0" y="0"/>
+                      <a:ext cx="5086350" cy="3667125"/>
+                    </a:xfrm>
+                    <a:prstGeom prst="rect">
+                      <a:avLst/>
+                    </a:prstGeom>
+                  </pic:spPr>
+                </pic:pic>
+              </a:graphicData>
+            </a:graphic>
+          </wp:anchor>
+        </w:drawing>
+      </w:r>
+      <w:r>
+        <w:rPr>
+          <w:rFonts w:ascii="Fira Code Retina" w:hAnsi="Fira Code Retina"/>
+          <w:sz w:val="18"/>
+          <w:szCs w:val="18"/>
+        </w:rPr>
+        <w:t>It has a score of -1</w:t>
+      </w:r>
+    </w:p>
+    <w:p>
+      <w:pPr>
+        <w:pStyle w:val="ListParagraph"/>
+        <w:numPr>
+          <w:ilvl w:val="0"/>
+          <w:numId w:val="2"/>
+        </w:numPr>
+        <w:rPr>
+          <w:rFonts w:ascii="Fira Code Retina" w:hAnsi="Fira Code Retina"/>
+          <w:sz w:val="18"/>
+          <w:szCs w:val="18"/>
+        </w:rPr>
+      </w:pPr>
+      <w:r>
+        <w:rPr>
+          <w:rFonts w:ascii="Fira Code Retina" w:hAnsi="Fira Code Retina"/>
+          <w:sz w:val="18"/>
+          <w:szCs w:val="18"/>
+        </w:rPr>
+        <w:t xml:space="preserve">Instead of finding a node on the midpoint, we should search for a node on the diagonal from the bottom left to the top right, as this will ensure that the two partitions </w:t>
+      </w:r>
+      <w:r>
+        <w:rPr>
+          <w:rFonts w:ascii="Fira Code Retina" w:hAnsi="Fira Code Retina"/>
+          <w:sz w:val="18"/>
+          <w:szCs w:val="18"/>
+        </w:rPr>
+        <w:t>more equally balanced in size.</w:t>
+      </w:r>
+    </w:p>
+    <w:p>
+      <w:pPr>
+        <w:pStyle w:val="ListParagraph"/>
+        <w:numPr>
+          <w:ilvl w:val="0"/>
+          <w:numId w:val="2"/>
+        </w:numPr>
+        <w:rPr>
+          <w:rFonts w:ascii="Fira Code Retina" w:hAnsi="Fira Code Retina"/>
+          <w:sz w:val="18"/>
+          <w:szCs w:val="18"/>
+        </w:rPr>
+      </w:pPr>
+      <w:r>
+        <w:rPr>
+          <w:rFonts w:ascii="Fira Code Retina" w:hAnsi="Fira Code Retina"/>
+          <w:noProof/>
+          <w:sz w:val="18"/>
+          <w:szCs w:val="18"/>
+        </w:rPr>
+        <w:drawing>
+          <wp:anchor distT="0" distB="0" distL="114300" distR="114300" simplePos="0" relativeHeight="251659264" behindDoc="1" locked="0" layoutInCell="1" allowOverlap="1">
+            <wp:simplePos x="0" y="0"/>
+            <wp:positionH relativeFrom="margin">
+              <wp:align>right</wp:align>
+            </wp:positionH>
+            <wp:positionV relativeFrom="paragraph">
+              <wp:posOffset>13335</wp:posOffset>
+            </wp:positionV>
+            <wp:extent cx="2924175" cy="2924175"/>
+            <wp:effectExtent l="0" t="0" r="9525" b="9525"/>
+            <wp:wrapTight wrapText="bothSides">
+              <wp:wrapPolygon edited="0">
+                <wp:start x="0" y="0"/>
+                <wp:lineTo x="0" y="21530"/>
+                <wp:lineTo x="21530" y="21530"/>
+                <wp:lineTo x="21530" y="0"/>
+                <wp:lineTo x="0" y="0"/>
+              </wp:wrapPolygon>
+            </wp:wrapTight>
+            <wp:docPr id="2" name="Picture 2"/>
+            <wp:cNvGraphicFramePr>
+              <a:graphicFrameLocks xmlns:a="http://schemas.openxmlformats.org/drawingml/2006/main" noChangeAspect="1"/>
+            </wp:cNvGraphicFramePr>
+            <a:graphic xmlns:a="http://schemas.openxmlformats.org/drawingml/2006/main">
+              <a:graphicData uri="http://schemas.openxmlformats.org/drawingml/2006/picture">
+                <pic:pic xmlns:pic="http://schemas.openxmlformats.org/drawingml/2006/picture">
+                  <pic:nvPicPr>
+                    <pic:cNvPr id="2" name="graph.png"/>
+                    <pic:cNvPicPr/>
+                  </pic:nvPicPr>
+                  <pic:blipFill>
+                    <a:blip r:embed="rId6">
+                      <a:extLst>
+                        <a:ext uri="{28A0092B-C50C-407E-A947-70E740481C1C}">
+                          <a14:useLocalDpi xmlns:a14="http://schemas.microsoft.com/office/drawing/2010/main" val="0"/>
+                        </a:ext>
+                      </a:extLst>
+                    </a:blip>
+                    <a:stretch>
+                      <a:fillRect/>
+                    </a:stretch>
+                  </pic:blipFill>
+                  <pic:spPr>
+                    <a:xfrm>
+                      <a:off x="0" y="0"/>
+                      <a:ext cx="2924175" cy="2924175"/>
+                    </a:xfrm>
+                    <a:prstGeom prst="rect">
+                      <a:avLst/>
+                    </a:prstGeom>
+                  </pic:spPr>
+                </pic:pic>
+              </a:graphicData>
+            </a:graphic>
+          </wp:anchor>
+        </w:drawing>
+      </w:r>
+      <w:r>
+        <w:rPr>
+          <w:rFonts w:ascii="Fira Code Retina" w:hAnsi="Fira Code Retina"/>
+          <w:sz w:val="18"/>
+          <w:szCs w:val="18"/>
+        </w:rPr>
+        <w:t>(+1 -3 -4 -2 +6 +7 -5 +8)</w:t>
+      </w:r>
+      <w:r>
+        <w:rPr>
+          <w:rFonts w:ascii="Fira Code Retina" w:hAnsi="Fira Code Retina"/>
+          <w:noProof/>
+          <w:sz w:val="18"/>
+          <w:szCs w:val="18"/>
+        </w:rPr>
+        <w:t xml:space="preserve"> </w:t>
+      </w:r>
+    </w:p>
+    <w:p>
+      <w:pPr>
+        <w:pStyle w:val="ListParagraph"/>
+        <w:rPr>
+          <w:rFonts w:ascii="Fira Code Retina" w:hAnsi="Fira Code Retina"/>
+          <w:sz w:val="18"/>
+          <w:szCs w:val="18"/>
+        </w:rPr>
+      </w:pPr>
+      <w:r>
+        <w:rPr>
+          <w:rFonts w:ascii="Fira Code Retina" w:hAnsi="Fira Code Retina"/>
+          <w:sz w:val="18"/>
+          <w:szCs w:val="18"/>
+        </w:rPr>
+        <w:t xml:space="preserve">(+1 </w:t>
+      </w:r>
+      <w:r>
+        <w:rPr>
+          <w:rFonts w:ascii="Fira Code Retina" w:hAnsi="Fira Code Retina"/>
+          <w:sz w:val="18"/>
+          <w:szCs w:val="18"/>
+          <w:u w:val="single"/>
+        </w:rPr>
+        <w:t>+2 +4 +3</w:t>
+      </w:r>
+      <w:r>
+        <w:rPr>
+          <w:rFonts w:ascii="Fira Code Retina" w:hAnsi="Fira Code Retina"/>
+          <w:sz w:val="18"/>
+          <w:szCs w:val="18"/>
+        </w:rPr>
+        <w:t xml:space="preserve"> +6 +7 -5 +8)</w:t>
+      </w:r>
+    </w:p>
+    <w:p>
+      <w:pPr>
+        <w:pStyle w:val="ListParagraph"/>
+        <w:rPr>
+          <w:rFonts w:ascii="Fira Code Retina" w:hAnsi="Fira Code Retina"/>
+          <w:sz w:val="18"/>
+          <w:szCs w:val="18"/>
+        </w:rPr>
+      </w:pPr>
+      <w:r>
+        <w:rPr>
+          <w:rFonts w:ascii="Fira Code Retina" w:hAnsi="Fira Code Retina"/>
+          <w:sz w:val="18"/>
+          <w:szCs w:val="18"/>
+        </w:rPr>
+        <w:t xml:space="preserve">(+1 </w:t>
+      </w:r>
+      <w:r>
+        <w:rPr>
+          <w:rFonts w:ascii="Fira Code Retina" w:hAnsi="Fira Code Retina"/>
+          <w:sz w:val="18"/>
+          <w:szCs w:val="18"/>
+        </w:rPr>
+        <w:t xml:space="preserve">+2 </w:t>
+      </w:r>
+      <w:r>
+        <w:rPr>
+          <w:rFonts w:ascii="Fira Code Retina" w:hAnsi="Fira Code Retina"/>
+          <w:sz w:val="18"/>
+          <w:szCs w:val="18"/>
+          <w:u w:val="single"/>
+        </w:rPr>
+        <w:t>-3 -4</w:t>
+      </w:r>
+      <w:r>
+        <w:rPr>
+          <w:rFonts w:ascii="Fira Code Retina" w:hAnsi="Fira Code Retina"/>
+          <w:sz w:val="18"/>
+          <w:szCs w:val="18"/>
+        </w:rPr>
+        <w:t xml:space="preserve"> +6 +7 -5 +8)</w:t>
+      </w:r>
+    </w:p>
+    <w:p>
+      <w:pPr>
+        <w:pStyle w:val="ListParagraph"/>
+        <w:rPr>
+          <w:rFonts w:ascii="Fira Code Retina" w:hAnsi="Fira Code Retina"/>
+          <w:sz w:val="18"/>
+          <w:szCs w:val="18"/>
+        </w:rPr>
+      </w:pPr>
+      <w:r>
+        <w:rPr>
+          <w:rFonts w:ascii="Fira Code Retina" w:hAnsi="Fira Code Retina"/>
+          <w:sz w:val="18"/>
+          <w:szCs w:val="18"/>
+        </w:rPr>
+        <w:t xml:space="preserve">(+1 </w:t>
+      </w:r>
+      <w:r>
+        <w:rPr>
+          <w:rFonts w:ascii="Fira Code Retina" w:hAnsi="Fira Code Retina"/>
+          <w:sz w:val="18"/>
+          <w:szCs w:val="18"/>
+        </w:rPr>
+        <w:t xml:space="preserve">+2 </w:t>
+      </w:r>
+      <w:r>
+        <w:rPr>
+          <w:rFonts w:ascii="Fira Code Retina" w:hAnsi="Fira Code Retina"/>
+          <w:sz w:val="18"/>
+          <w:szCs w:val="18"/>
+          <w:u w:val="single"/>
+        </w:rPr>
+        <w:t>+</w:t>
+      </w:r>
+      <w:r>
+        <w:rPr>
+          <w:rFonts w:ascii="Fira Code Retina" w:hAnsi="Fira Code Retina"/>
+          <w:sz w:val="18"/>
+          <w:szCs w:val="18"/>
+          <w:u w:val="single"/>
+        </w:rPr>
+        <w:t>3</w:t>
+      </w:r>
+      <w:r>
+        <w:rPr>
+          <w:rFonts w:ascii="Fira Code Retina" w:hAnsi="Fira Code Retina"/>
+          <w:sz w:val="18"/>
+          <w:szCs w:val="18"/>
+        </w:rPr>
+        <w:t xml:space="preserve"> -4 +6 +7 -5 +8)</w:t>
+      </w:r>
+    </w:p>
+    <w:p>
+      <w:pPr>
+        <w:pStyle w:val="ListParagraph"/>
+        <w:rPr>
+          <w:rFonts w:ascii="Fira Code Retina" w:hAnsi="Fira Code Retina"/>
+          <w:sz w:val="18"/>
+          <w:szCs w:val="18"/>
+        </w:rPr>
+      </w:pPr>
+      <w:r>
+        <w:rPr>
+          <w:rFonts w:ascii="Fira Code Retina" w:hAnsi="Fira Code Retina"/>
+          <w:sz w:val="18"/>
+          <w:szCs w:val="18"/>
+        </w:rPr>
+        <w:t xml:space="preserve">(+1 +2 </w:t>
+      </w:r>
+      <w:r>
+        <w:rPr>
+          <w:rFonts w:ascii="Fira Code Retina" w:hAnsi="Fira Code Retina"/>
+          <w:sz w:val="18"/>
+          <w:szCs w:val="18"/>
+        </w:rPr>
+        <w:t>+3</w:t>
+      </w:r>
+      <w:r>
+        <w:rPr>
+          <w:rFonts w:ascii="Fira Code Retina" w:hAnsi="Fira Code Retina"/>
+          <w:sz w:val="18"/>
+          <w:szCs w:val="18"/>
+        </w:rPr>
+        <w:t xml:space="preserve"> </w:t>
+      </w:r>
+      <w:r>
+        <w:rPr>
+          <w:rFonts w:ascii="Fira Code Retina" w:hAnsi="Fira Code Retina"/>
+          <w:sz w:val="18"/>
+          <w:szCs w:val="18"/>
+          <w:u w:val="single"/>
+        </w:rPr>
+        <w:t>+4</w:t>
+      </w:r>
+      <w:r>
+        <w:rPr>
+          <w:rFonts w:ascii="Fira Code Retina" w:hAnsi="Fira Code Retina"/>
+          <w:sz w:val="18"/>
+          <w:szCs w:val="18"/>
+        </w:rPr>
+        <w:t xml:space="preserve"> +6 +7 -5 +8)</w:t>
+      </w:r>
+    </w:p>
+    <w:p>
+      <w:pPr>
+        <w:pStyle w:val="ListParagraph"/>
+        <w:rPr>
+          <w:rFonts w:ascii="Fira Code Retina" w:hAnsi="Fira Code Retina"/>
+          <w:sz w:val="18"/>
+          <w:szCs w:val="18"/>
+        </w:rPr>
+      </w:pPr>
+      <w:r>
+        <w:rPr>
+          <w:rFonts w:ascii="Fira Code Retina" w:hAnsi="Fira Code Retina"/>
+          <w:sz w:val="18"/>
+          <w:szCs w:val="18"/>
+        </w:rPr>
+        <w:t xml:space="preserve">(+1 +2 </w:t>
+      </w:r>
+      <w:r>
+        <w:rPr>
+          <w:rFonts w:ascii="Fira Code Retina" w:hAnsi="Fira Code Retina"/>
+          <w:sz w:val="18"/>
+          <w:szCs w:val="18"/>
+        </w:rPr>
+        <w:t>+3</w:t>
+      </w:r>
+      <w:r>
+        <w:rPr>
+          <w:rFonts w:ascii="Fira Code Retina" w:hAnsi="Fira Code Retina"/>
+          <w:sz w:val="18"/>
+          <w:szCs w:val="18"/>
+        </w:rPr>
+        <w:t xml:space="preserve"> </w:t>
+      </w:r>
+      <w:r>
+        <w:rPr>
+          <w:rFonts w:ascii="Fira Code Retina" w:hAnsi="Fira Code Retina"/>
+          <w:sz w:val="18"/>
+          <w:szCs w:val="18"/>
+        </w:rPr>
+        <w:t>+4</w:t>
+      </w:r>
+      <w:r>
+        <w:rPr>
+          <w:rFonts w:ascii="Fira Code Retina" w:hAnsi="Fira Code Retina"/>
+          <w:sz w:val="18"/>
+          <w:szCs w:val="18"/>
+        </w:rPr>
+        <w:t xml:space="preserve"> </w:t>
+      </w:r>
+      <w:r>
+        <w:rPr>
+          <w:rFonts w:ascii="Fira Code Retina" w:hAnsi="Fira Code Retina"/>
+          <w:sz w:val="18"/>
+          <w:szCs w:val="18"/>
+          <w:u w:val="single"/>
+        </w:rPr>
+        <w:t>+5 -7 -6</w:t>
+      </w:r>
+      <w:r>
+        <w:rPr>
+          <w:rFonts w:ascii="Fira Code Retina" w:hAnsi="Fira Code Retina"/>
+          <w:sz w:val="18"/>
+          <w:szCs w:val="18"/>
+        </w:rPr>
+        <w:t xml:space="preserve"> +8)</w:t>
+      </w:r>
+    </w:p>
+    <w:p>
+      <w:pPr>
+        <w:pStyle w:val="ListParagraph"/>
+        <w:rPr>
+          <w:rFonts w:ascii="Fira Code Retina" w:hAnsi="Fira Code Retina"/>
+          <w:sz w:val="18"/>
+          <w:szCs w:val="18"/>
+        </w:rPr>
+      </w:pPr>
+      <w:r>
+        <w:rPr>
+          <w:rFonts w:ascii="Fira Code Retina" w:hAnsi="Fira Code Retina"/>
+          <w:sz w:val="18"/>
+          <w:szCs w:val="18"/>
+        </w:rPr>
+        <w:t xml:space="preserve">(+1 +2 </w:t>
+      </w:r>
+      <w:r>
+        <w:rPr>
+          <w:rFonts w:ascii="Fira Code Retina" w:hAnsi="Fira Code Retina"/>
+          <w:sz w:val="18"/>
+          <w:szCs w:val="18"/>
+        </w:rPr>
+        <w:t>+3</w:t>
+      </w:r>
+      <w:r>
+        <w:rPr>
+          <w:rFonts w:ascii="Fira Code Retina" w:hAnsi="Fira Code Retina"/>
+          <w:sz w:val="18"/>
+          <w:szCs w:val="18"/>
+        </w:rPr>
+        <w:t xml:space="preserve"> </w:t>
+      </w:r>
+      <w:r>
+        <w:rPr>
+          <w:rFonts w:ascii="Fira Code Retina" w:hAnsi="Fira Code Retina"/>
+          <w:sz w:val="18"/>
+          <w:szCs w:val="18"/>
+        </w:rPr>
+        <w:t>+4</w:t>
+      </w:r>
+      <w:r>
+        <w:rPr>
+          <w:rFonts w:ascii="Fira Code Retina" w:hAnsi="Fira Code Retina"/>
+          <w:sz w:val="18"/>
+          <w:szCs w:val="18"/>
+        </w:rPr>
+        <w:t xml:space="preserve"> </w:t>
+      </w:r>
+      <w:r>
+        <w:rPr>
+          <w:rFonts w:ascii="Fira Code Retina" w:hAnsi="Fira Code Retina"/>
+          <w:sz w:val="18"/>
+          <w:szCs w:val="18"/>
+        </w:rPr>
+        <w:t xml:space="preserve">+5 </w:t>
+      </w:r>
+      <w:r>
+        <w:rPr>
+          <w:rFonts w:ascii="Fira Code Retina" w:hAnsi="Fira Code Retina"/>
+          <w:sz w:val="18"/>
+          <w:szCs w:val="18"/>
+          <w:u w:val="single"/>
+        </w:rPr>
+        <w:t>+6 +7</w:t>
+      </w:r>
+      <w:r>
+        <w:rPr>
+          <w:rFonts w:ascii="Fira Code Retina" w:hAnsi="Fira Code Retina"/>
+          <w:sz w:val="18"/>
+          <w:szCs w:val="18"/>
+        </w:rPr>
+        <w:t xml:space="preserve"> +8)</w:t>
+      </w:r>
+    </w:p>
+    <w:p>
+      <w:pPr>
+        <w:pStyle w:val="ListParagraph"/>
+        <w:rPr>
+          <w:rFonts w:ascii="Fira Code Retina" w:hAnsi="Fira Code Retina"/>
+          <w:sz w:val="18"/>
+          <w:szCs w:val="18"/>
+        </w:rPr>
+      </w:pPr>
+      <w:r>
+        <w:rPr>
+          <w:rFonts w:ascii="Fira Code Retina" w:hAnsi="Fira Code Retina"/>
+          <w:sz w:val="18"/>
+          <w:szCs w:val="18"/>
+        </w:rPr>
+        <w:t>(+1</w:t>
+      </w:r>
+      <w:r>
+        <w:rPr>
+          <w:rFonts w:ascii="Fira Code Retina" w:hAnsi="Fira Code Retina"/>
+          <w:sz w:val="18"/>
+          <w:szCs w:val="18"/>
+        </w:rPr>
+        <w:t>|-3|-4|</w:t>
+      </w:r>
+      <w:r>
+        <w:rPr>
+          <w:rFonts w:ascii="Fira Code Retina" w:hAnsi="Fira Code Retina"/>
+          <w:sz w:val="18"/>
+          <w:szCs w:val="18"/>
+        </w:rPr>
+        <w:t>-2</w:t>
+      </w:r>
+      <w:r>
+        <w:rPr>
+          <w:rFonts w:ascii="Fira Code Retina" w:hAnsi="Fira Code Retina"/>
+          <w:sz w:val="18"/>
+          <w:szCs w:val="18"/>
+        </w:rPr>
+        <w:t>|</w:t>
+      </w:r>
+      <w:r>
+        <w:rPr>
+          <w:rFonts w:ascii="Fira Code Retina" w:hAnsi="Fira Code Retina"/>
+          <w:sz w:val="18"/>
+          <w:szCs w:val="18"/>
+        </w:rPr>
+        <w:t>+6</w:t>
+      </w:r>
+      <w:r>
+        <w:rPr>
+          <w:rFonts w:ascii="Fira Code Retina" w:hAnsi="Fira Code Retina"/>
+          <w:sz w:val="18"/>
+          <w:szCs w:val="18"/>
+        </w:rPr>
+        <w:t xml:space="preserve"> +7|</w:t>
+      </w:r>
+      <w:r>
+        <w:rPr>
+          <w:rFonts w:ascii="Fira Code Retina" w:hAnsi="Fira Code Retina"/>
+          <w:sz w:val="18"/>
+          <w:szCs w:val="18"/>
+        </w:rPr>
+        <w:t>-5|</w:t>
+      </w:r>
+      <w:r>
+        <w:rPr>
+          <w:rFonts w:ascii="Fira Code Retina" w:hAnsi="Fira Code Retina"/>
+          <w:sz w:val="18"/>
+          <w:szCs w:val="18"/>
+        </w:rPr>
+        <w:t>+8)</w:t>
+      </w:r>
+    </w:p>
+    <w:p>
+      <w:pPr>
+        <w:pStyle w:val="ListParagraph"/>
+        <w:rPr>
+          <w:rFonts w:ascii="Fira Code Retina" w:hAnsi="Fira Code Retina"/>
+          <w:sz w:val="18"/>
+          <w:szCs w:val="18"/>
+        </w:rPr>
+      </w:pPr>
+      <w:r>
+        <w:rPr>
+          <w:rFonts w:ascii="Fira Code Retina" w:hAnsi="Fira Code Retina"/>
+          <w:sz w:val="18"/>
+          <w:szCs w:val="18"/>
+        </w:rPr>
+        <w:t>There are 3 cycles.</w:t>
+      </w:r>
+    </w:p>
+    <w:p>
+      <w:pPr>
+        <w:pStyle w:val="ListParagraph"/>
+        <w:rPr>
+          <w:rFonts w:ascii="Fira Code Retina" w:hAnsi="Fira Code Retina"/>
+          <w:sz w:val="18"/>
+          <w:szCs w:val="18"/>
+        </w:rPr>
+      </w:pPr>
+      <w:r>
+        <w:rPr>
+          <w:rFonts w:ascii="Fira Code Retina" w:hAnsi="Fira Code Retina"/>
+          <w:sz w:val="18"/>
+          <w:szCs w:val="18"/>
+        </w:rPr>
+        <w:t xml:space="preserve">Minimum number of reversals is </w:t>
+      </w:r>
+      <w:r>
+        <w:rPr>
+          <w:rFonts w:ascii="Fira Code Retina" w:hAnsi="Fira Code Retina"/>
+          <w:sz w:val="18"/>
+          <w:szCs w:val="18"/>
+        </w:rPr>
+        <w:t>5.</w:t>
+      </w:r>
+    </w:p>
+    <w:p>
+      <w:pPr>
+        <w:pStyle w:val="ListParagraph"/>
+        <w:numPr>
+          <w:ilvl w:val="0"/>
+          <w:numId w:val="2"/>
+        </w:numPr>
+        <w:rPr>
+          <w:rFonts w:ascii="Fira Code Retina" w:hAnsi="Fira Code Retina"/>
+          <w:sz w:val="18"/>
+          <w:szCs w:val="18"/>
+        </w:rPr>
+      </w:pPr>
+      <w:r>
+        <w:rPr>
+          <w:rFonts w:ascii="Fira Code Retina" w:hAnsi="Fira Code Retina"/>
+          <w:sz w:val="18"/>
+          <w:szCs w:val="18"/>
+        </w:rPr>
+        <w:t xml:space="preserve">Yes, because the probability of a breakage in a fragile region is linear with respect to the size of the region, which, when the fragile regions are randomly distributed, is the same as randomly selecting </w:t>
+      </w:r>
+      <w:r>
+        <w:rPr>
+          <w:rFonts w:ascii="Fira Code Retina" w:hAnsi="Fira Code Retina"/>
+          <w:sz w:val="18"/>
+          <w:szCs w:val="18"/>
+        </w:rPr>
+        <w:t>breakpoints in the entire genome.</w:t>
+      </w:r>
+    </w:p>
+    <w:p>
+      <w:pPr>
+        <w:rPr>
+          <w:rFonts w:ascii="Fira Code Retina" w:hAnsi="Fira Code Retina"/>
+          <w:sz w:val="18"/>
+          <w:szCs w:val="18"/>
+        </w:rPr>
+      </w:pPr>
+      <w:r>
+        <w:rPr>
+          <w:rFonts w:ascii="Fira Code Retina" w:hAnsi="Fira Code Retina"/>
+          <w:sz w:val="18"/>
+          <w:szCs w:val="18"/>
+        </w:rPr>
+        <w:br w:type="page"/>
+      </w:r>
+    </w:p>
+    <w:p>
+      <w:pPr>
+        <w:pStyle w:val="ListParagraph"/>
+        <w:numPr>
+          <w:ilvl w:val="0"/>
+          <w:numId w:val="2"/>
+        </w:numPr>
+        <w:rPr>
+          <w:rFonts w:ascii="Fira Code Retina" w:hAnsi="Fira Code Retina"/>
+          <w:sz w:val="18"/>
+          <w:szCs w:val="18"/>
+        </w:rPr>
+      </w:pPr>
+      <w:r>
+        <w:rPr>
+          <w:noProof/>
+        </w:rPr>
+        <w:lastRenderedPageBreak/>
+        <w:drawing>
+          <wp:anchor distT="0" distB="0" distL="114300" distR="114300" simplePos="0" relativeHeight="251660288" behindDoc="1" locked="0" layoutInCell="1" allowOverlap="1">
+            <wp:simplePos x="0" y="0"/>
+            <wp:positionH relativeFrom="margin">
+              <wp:align>right</wp:align>
+            </wp:positionH>
+            <wp:positionV relativeFrom="paragraph">
+              <wp:posOffset>9525</wp:posOffset>
+            </wp:positionV>
+            <wp:extent cx="3357880" cy="1577340"/>
+            <wp:effectExtent l="0" t="0" r="0" b="3810"/>
+            <wp:wrapTight wrapText="bothSides">
+              <wp:wrapPolygon edited="0">
+                <wp:start x="0" y="0"/>
+                <wp:lineTo x="0" y="21391"/>
+                <wp:lineTo x="21445" y="21391"/>
+                <wp:lineTo x="21445" y="0"/>
+                <wp:lineTo x="0" y="0"/>
+              </wp:wrapPolygon>
+            </wp:wrapTight>
+            <wp:docPr id="3" name="Picture 3"/>
+            <wp:cNvGraphicFramePr>
+              <a:graphicFrameLocks xmlns:a="http://schemas.openxmlformats.org/drawingml/2006/main" noChangeAspect="1"/>
+            </wp:cNvGraphicFramePr>
+            <a:graphic xmlns:a="http://schemas.openxmlformats.org/drawingml/2006/main">
+              <a:graphicData uri="http://schemas.openxmlformats.org/drawingml/2006/picture">
+                <pic:pic xmlns:pic="http://schemas.openxmlformats.org/drawingml/2006/picture">
+                  <pic:nvPicPr>
+                    <pic:cNvPr id="3" name="qn6.png"/>
+                    <pic:cNvPicPr/>
+                  </pic:nvPicPr>
+                  <pic:blipFill>
+                    <a:blip r:embed="rId7">
+                      <a:extLst>
+                        <a:ext uri="{28A0092B-C50C-407E-A947-70E740481C1C}">
+                          <a14:useLocalDpi xmlns:a14="http://schemas.microsoft.com/office/drawing/2010/main" val="0"/>
+                        </a:ext>
+                      </a:extLst>
+                    </a:blip>
+                    <a:stretch>
+                      <a:fillRect/>
+                    </a:stretch>
+                  </pic:blipFill>
+                  <pic:spPr>
+                    <a:xfrm>
+                      <a:off x="0" y="0"/>
+                      <a:ext cx="3357880" cy="1577340"/>
+                    </a:xfrm>
+                    <a:prstGeom prst="rect">
+                      <a:avLst/>
+                    </a:prstGeom>
+                  </pic:spPr>
+                </pic:pic>
+              </a:graphicData>
+            </a:graphic>
+            <wp14:sizeRelH relativeFrom="margin">
+              <wp14:pctWidth>0</wp14:pctWidth>
+            </wp14:sizeRelH>
+            <wp14:sizeRelV relativeFrom="margin">
+              <wp14:pctHeight>0</wp14:pctHeight>
+            </wp14:sizeRelV>
+          </wp:anchor>
+        </w:drawing>
+      </w:r>
+      <w:r>
+        <w:rPr>
+          <w:rFonts w:ascii="Fira Code Retina" w:hAnsi="Fira Code Retina"/>
+          <w:sz w:val="18"/>
+          <w:szCs w:val="18"/>
+        </w:rPr>
+        <w:t>Translocating (1</w:t>
+      </w:r>
+      <w:r>
+        <w:rPr>
+          <w:rFonts w:ascii="Fira Code Retina" w:hAnsi="Fira Code Retina"/>
+          <w:sz w:val="18"/>
+          <w:szCs w:val="18"/>
+        </w:rPr>
+        <w:t xml:space="preserve"> -2 3 4) and</w:t>
+      </w:r>
+      <w:r>
+        <w:rPr>
+          <w:rFonts w:ascii="Fira Code Retina" w:hAnsi="Fira Code Retina"/>
+          <w:sz w:val="18"/>
+          <w:szCs w:val="18"/>
+        </w:rPr>
+        <w:t xml:space="preserve"> </w:t>
+      </w:r>
+      <w:r>
+        <w:rPr>
+          <w:rFonts w:ascii="Fira Code Retina" w:hAnsi="Fira Code Retina"/>
+          <w:sz w:val="18"/>
+          <w:szCs w:val="18"/>
+        </w:rPr>
+        <w:t>(-5 -6 -7 8) into two linear chromosom</w:t>
+      </w:r>
+      <w:r>
+        <w:rPr>
+          <w:rFonts w:ascii="Fira Code Retina" w:hAnsi="Fira Code Retina"/>
+          <w:sz w:val="18"/>
+          <w:szCs w:val="18"/>
+        </w:rPr>
+        <w:t>es</w:t>
+      </w:r>
+      <w:r>
+        <w:rPr>
+          <w:rFonts w:ascii="Fira Code Retina" w:hAnsi="Fira Code Retina"/>
+          <w:sz w:val="18"/>
+          <w:szCs w:val="18"/>
+        </w:rPr>
+        <w:t xml:space="preserve"> (1</w:t>
+      </w:r>
+      <w:r>
+        <w:rPr>
+          <w:rFonts w:ascii="Fira Code Retina" w:hAnsi="Fira Code Retina"/>
+          <w:sz w:val="18"/>
+          <w:szCs w:val="18"/>
+        </w:rPr>
+        <w:t xml:space="preserve"> -2 -7 8) and (-5 -6 3</w:t>
+      </w:r>
+      <w:r>
+        <w:rPr>
+          <w:rFonts w:ascii="Fira Code Retina" w:hAnsi="Fira Code Retina"/>
+          <w:sz w:val="18"/>
+          <w:szCs w:val="18"/>
+        </w:rPr>
+        <w:t xml:space="preserve"> 4)</w:t>
+      </w:r>
+    </w:p>
+    <w:p>
+      <w:pPr>
+        <w:pStyle w:val="ListParagraph"/>
+        <w:numPr>
+          <w:ilvl w:val="0"/>
+          <w:numId w:val="2"/>
+        </w:numPr>
+        <w:rPr>
+          <w:rFonts w:ascii="Fira Code Retina" w:hAnsi="Fira Code Retina"/>
+          <w:sz w:val="18"/>
+          <w:szCs w:val="18"/>
+        </w:rPr>
+      </w:pPr>
+      <w:r>
+        <w:rPr>
+          <w:rFonts w:ascii="Fira Code Retina" w:hAnsi="Fira Code Retina"/>
+          <w:sz w:val="18"/>
+          <w:szCs w:val="18"/>
+        </w:rPr>
+        <w:t xml:space="preserve">First, find all </w:t>
+      </w:r>
+      <w:proofErr w:type="spellStart"/>
+      <w:r>
+        <w:rPr>
+          <w:rFonts w:ascii="Fira Code Retina" w:hAnsi="Fira Code Retina"/>
+          <w:sz w:val="18"/>
+          <w:szCs w:val="18"/>
+        </w:rPr>
+        <w:t>kmers</w:t>
+      </w:r>
+      <w:proofErr w:type="spellEnd"/>
+      <w:r>
+        <w:rPr>
+          <w:rFonts w:ascii="Fira Code Retina" w:hAnsi="Fira Code Retina"/>
+          <w:sz w:val="18"/>
+          <w:szCs w:val="18"/>
+        </w:rPr>
+        <w:t xml:space="preserve"> of the desired length, and sort. Then, traverse through each list with a pointer. If both are the same, add to the result. If not, advance the pointer pointing to the one that is lesser in lexicographic order. The runtime will be </w:t>
+      </w:r>
+      <w:proofErr w:type="gramStart"/>
+      <w:r>
+        <w:rPr>
+          <w:rFonts w:ascii="Fira Code Retina" w:hAnsi="Fira Code Retina"/>
+          <w:sz w:val="18"/>
+          <w:szCs w:val="18"/>
+        </w:rPr>
+        <w:t>O(</w:t>
+      </w:r>
+      <w:proofErr w:type="gramEnd"/>
+      <w:r>
+        <w:rPr>
+          <w:rFonts w:ascii="Fira Code Retina" w:hAnsi="Fira Code Retina"/>
+          <w:sz w:val="18"/>
+          <w:szCs w:val="18"/>
+        </w:rPr>
+        <w:t xml:space="preserve">m + n). The sorting will take </w:t>
+      </w:r>
+      <w:proofErr w:type="gramStart"/>
+      <w:r>
+        <w:rPr>
+          <w:rFonts w:ascii="Fira Code Retina" w:hAnsi="Fira Code Retina"/>
+          <w:sz w:val="18"/>
+          <w:szCs w:val="18"/>
+        </w:rPr>
+        <w:t>O(</w:t>
+      </w:r>
+      <w:proofErr w:type="gramEnd"/>
+      <w:r>
+        <w:rPr>
+          <w:rFonts w:ascii="Fira Code Retina" w:hAnsi="Fira Code Retina"/>
+          <w:sz w:val="18"/>
+          <w:szCs w:val="18"/>
+        </w:rPr>
+        <w:t xml:space="preserve">k) time, since </w:t>
+      </w:r>
+      <w:r>
+        <w:rPr>
+          <w:rFonts w:ascii="Fira Code Retina" w:hAnsi="Fira Code Retina"/>
+          <w:sz w:val="18"/>
+          <w:szCs w:val="18"/>
+        </w:rPr>
+        <w:t>we can use a radix sort.</w:t>
+      </w:r>
+    </w:p>
+    <w:p>
+      <w:pPr>
+        <w:pStyle w:val="ListParagraph"/>
+        <w:numPr>
+          <w:ilvl w:val="0"/>
+          <w:numId w:val="2"/>
+        </w:numPr>
+        <w:rPr>
+          <w:rFonts w:ascii="Fira Code Retina" w:hAnsi="Fira Code Retina"/>
+          <w:sz w:val="18"/>
+          <w:szCs w:val="18"/>
+        </w:rPr>
+      </w:pPr>
       <w:bookmarkStart w:id="0" w:name="_GoBack"/>
       <w:bookmarkEnd w:id="0"/>
+    </w:p>
+    <w:p>
+      <w:pPr>
+        <w:pStyle w:val="ListParagraph"/>
+        <w:rPr>
+          <w:rFonts w:ascii="Fira Code Retina" w:hAnsi="Fira Code Retina"/>
+          <w:sz w:val="18"/>
+          <w:szCs w:val="18"/>
+        </w:rPr>
+      </w:pPr>
     </w:p>
     <w:sectPr>
       <w:pgSz w:w="12240" w:h="15840"/>

</xml_diff>